<commit_message>
Arreglada la prueba 31, y alguna cosa más
</commit_message>
<xml_diff>
--- a/sdi2-56.docx
+++ b/sdi2-56.docx
@@ -1,6 +1,6 @@
 
 <file path=word/document.xml><?xml version="1.0" encoding="utf-8"?>
-<w:document xmlns:wpc="http://schemas.microsoft.com/office/word/2010/wordprocessingCanvas" xmlns:cx="http://schemas.microsoft.com/office/drawing/2014/chartex" xmlns:cx1="http://schemas.microsoft.com/office/drawing/2015/9/8/chartex" xmlns:cx2="http://schemas.microsoft.com/office/drawing/2015/10/21/chartex" xmlns:cx3="http://schemas.microsoft.com/office/drawing/2016/5/9/chartex" xmlns:cx4="http://schemas.microsoft.com/office/drawing/2016/5/10/chartex" xmlns:cx5="http://schemas.microsoft.com/office/drawing/2016/5/11/chartex" xmlns:mc="http://schemas.openxmlformats.org/markup-compatibility/2006" xmlns:o="urn:schemas-microsoft-com:office:office" xmlns:r="http://schemas.openxmlformats.org/officeDocument/2006/relationships" xmlns:m="http://schemas.openxmlformats.org/officeDocument/2006/math" xmlns:v="urn:schemas-microsoft-com:vml" xmlns:wp14="http://schemas.microsoft.com/office/word/2010/wordprocessingDrawing" xmlns:wp="http://schemas.openxmlformats.org/drawingml/2006/wordprocessingDrawing" xmlns:w10="urn:schemas-microsoft-com:office:word" xmlns:w="http://schemas.openxmlformats.org/wordprocessingml/2006/main" xmlns:w14="http://schemas.microsoft.com/office/word/2010/wordml" xmlns:w15="http://schemas.microsoft.com/office/word/2012/wordml" xmlns:w16se="http://schemas.microsoft.com/office/word/2015/wordml/symex" xmlns:wpg="http://schemas.microsoft.com/office/word/2010/wordprocessingGroup" xmlns:wpi="http://schemas.microsoft.com/office/word/2010/wordprocessingInk" xmlns:wne="http://schemas.microsoft.com/office/word/2006/wordml" xmlns:wps="http://schemas.microsoft.com/office/word/2010/wordprocessingShape" mc:Ignorable="w14 w15 w16se wp14">
+<w:document xmlns:ve="http://schemas.openxmlformats.org/markup-compatibility/2006" xmlns:o="urn:schemas-microsoft-com:office:office" xmlns:r="http://schemas.openxmlformats.org/officeDocument/2006/relationships" xmlns:m="http://schemas.openxmlformats.org/officeDocument/2006/math" xmlns:v="urn:schemas-microsoft-com:vml" xmlns:wp="http://schemas.openxmlformats.org/drawingml/2006/wordprocessingDrawing" xmlns:w10="urn:schemas-microsoft-com:office:word" xmlns:w="http://schemas.openxmlformats.org/wordprocessingml/2006/main" xmlns:wne="http://schemas.microsoft.com/office/word/2006/wordml">
   <w:body>
     <w:p>
       <w:pPr>
@@ -227,7 +227,7 @@
           <w:sz w:val="28"/>
           <w:szCs w:val="28"/>
         </w:rPr>
-        <w:t>CARLOS PON TU NOMBRE Y APELLIDOS</w:t>
+        <w:t>Carlos López de Juan</w:t>
       </w:r>
     </w:p>
     <w:p>
@@ -338,15 +338,7 @@
     </w:p>
     <w:p>
       <w:r>
-        <w:t>No tenemos capa de persistencia propiamente dicho; nosotros contamos con una serie de clases “</w:t>
-      </w:r>
-      <w:proofErr w:type="spellStart"/>
-      <w:r>
-        <w:t>Finder</w:t>
-      </w:r>
-      <w:proofErr w:type="spellEnd"/>
-      <w:r>
-        <w:t>” con las que buscamos las clases</w:t>
+        <w:t>No tenemos capa de persistencia propiamente dicho; nosotros contamos con una serie de clases “Finder” con las que buscamos las clases</w:t>
       </w:r>
       <w:r>
         <w:t xml:space="preserve"> en la base de datos.</w:t>
@@ -384,7 +376,7 @@
                     <a:blip r:embed="rId5">
                       <a:extLst>
                         <a:ext uri="{28A0092B-C50C-407E-A947-70E740481C1C}">
-                          <a14:useLocalDpi xmlns:a14="http://schemas.microsoft.com/office/drawing/2010/main" val="0"/>
+                          <a14:useLocalDpi xmlns:a14="http://schemas.microsoft.com/office/drawing/2010/main" xmlns:wps="http://schemas.microsoft.com/office/word/2010/wordprocessingShape" xmlns:wpi="http://schemas.microsoft.com/office/word/2010/wordprocessingInk" xmlns:wpg="http://schemas.microsoft.com/office/word/2010/wordprocessingGroup" xmlns:w16se="http://schemas.microsoft.com/office/word/2015/wordml/symex" xmlns:w15="http://schemas.microsoft.com/office/word/2012/wordml" xmlns:w14="http://schemas.microsoft.com/office/word/2010/wordml" xmlns:w="http://schemas.openxmlformats.org/wordprocessingml/2006/main" xmlns:w10="urn:schemas-microsoft-com:office:word" xmlns:wp14="http://schemas.microsoft.com/office/word/2010/wordprocessingDrawing" xmlns:v="urn:schemas-microsoft-com:vml" xmlns:o="urn:schemas-microsoft-com:office:office" xmlns:mc="http://schemas.openxmlformats.org/markup-compatibility/2006" xmlns:cx5="http://schemas.microsoft.com/office/drawing/2016/5/11/chartex" xmlns:cx4="http://schemas.microsoft.com/office/drawing/2016/5/10/chartex" xmlns:cx3="http://schemas.microsoft.com/office/drawing/2016/5/9/chartex" xmlns:cx2="http://schemas.microsoft.com/office/drawing/2015/10/21/chartex" xmlns:cx1="http://schemas.microsoft.com/office/drawing/2015/9/8/chartex" xmlns:cx="http://schemas.microsoft.com/office/drawing/2014/chartex" xmlns:wpc="http://schemas.microsoft.com/office/word/2010/wordprocessingCanvas" xmlns="" val="0"/>
                         </a:ext>
                       </a:extLst>
                     </a:blip>
@@ -415,31 +407,7 @@
     </w:p>
     <w:p>
       <w:r>
-        <w:t xml:space="preserve">Pero el uso de JPA tiene un precio; hemos tenido que implementar dos modelos: uno para la capa de negocio (con clases con anotaciones </w:t>
-      </w:r>
-      <w:proofErr w:type="spellStart"/>
-      <w:r>
-        <w:t>hibernate</w:t>
-      </w:r>
-      <w:proofErr w:type="spellEnd"/>
-      <w:r>
-        <w:t>) y otro para la capa de presentación (</w:t>
-      </w:r>
-      <w:proofErr w:type="spellStart"/>
-      <w:r>
-        <w:t>DTOs</w:t>
-      </w:r>
-      <w:proofErr w:type="spellEnd"/>
-      <w:r>
-        <w:t>). Gracias a esto el sistema es mucho más independiente entre capas ya que la capa de presentación solo trabajará con información (</w:t>
-      </w:r>
-      <w:proofErr w:type="spellStart"/>
-      <w:r>
-        <w:t>DTOs</w:t>
-      </w:r>
-      <w:proofErr w:type="spellEnd"/>
-      <w:r>
-        <w:t xml:space="preserve"> carentes de funcionalidad) que le llegan desde la capa de negocio y en la capa de negocio se trabajará con clases persistentes y con funcionalidad.</w:t>
+        <w:t>Pero el uso de JPA tiene un precio; hemos tenido que implementar dos modelos: uno para la capa de negocio (con clases con anotaciones hibernate) y otro para la capa de presentación (DTOs). Gracias a esto el sistema es mucho más independiente entre capas ya que la capa de presentación solo trabajará con información (DTOs carentes de funcionalidad) que le llegan desde la capa de negocio y en la capa de negocio se trabajará con clases persistentes y con funcionalidad.</w:t>
       </w:r>
     </w:p>
     <w:p>
@@ -450,7 +418,7 @@
         </w:rPr>
         <w:lastRenderedPageBreak/>
         <w:drawing>
-          <wp:inline distT="0" distB="0" distL="0" distR="0" wp14:anchorId="591D4C41" wp14:editId="54033F37">
+          <wp:inline distT="0" distB="0" distL="0" distR="0">
             <wp:extent cx="5400040" cy="6655041"/>
             <wp:effectExtent l="0" t="0" r="0" b="0"/>
             <wp:docPr id="4" name="Imagen 4" descr="C:\Users\amabl\AppData\Local\Microsoft\Windows\INetCache\Content.Word\Negocio (2).png"/>
@@ -470,7 +438,7 @@
                     <a:blip r:embed="rId6">
                       <a:extLst>
                         <a:ext uri="{28A0092B-C50C-407E-A947-70E740481C1C}">
-                          <a14:useLocalDpi xmlns:a14="http://schemas.microsoft.com/office/drawing/2010/main" val="0"/>
+                          <a14:useLocalDpi xmlns:a14="http://schemas.microsoft.com/office/drawing/2010/main" xmlns:wps="http://schemas.microsoft.com/office/word/2010/wordprocessingShape" xmlns:wpi="http://schemas.microsoft.com/office/word/2010/wordprocessingInk" xmlns:wpg="http://schemas.microsoft.com/office/word/2010/wordprocessingGroup" xmlns:w16se="http://schemas.microsoft.com/office/word/2015/wordml/symex" xmlns:w15="http://schemas.microsoft.com/office/word/2012/wordml" xmlns:w14="http://schemas.microsoft.com/office/word/2010/wordml" xmlns:w="http://schemas.openxmlformats.org/wordprocessingml/2006/main" xmlns:w10="urn:schemas-microsoft-com:office:word" xmlns:wp14="http://schemas.microsoft.com/office/word/2010/wordprocessingDrawing" xmlns:v="urn:schemas-microsoft-com:vml" xmlns:o="urn:schemas-microsoft-com:office:office" xmlns:mc="http://schemas.openxmlformats.org/markup-compatibility/2006" xmlns:cx5="http://schemas.microsoft.com/office/drawing/2016/5/11/chartex" xmlns:cx4="http://schemas.microsoft.com/office/drawing/2016/5/10/chartex" xmlns:cx3="http://schemas.microsoft.com/office/drawing/2016/5/9/chartex" xmlns:cx2="http://schemas.microsoft.com/office/drawing/2015/10/21/chartex" xmlns:cx1="http://schemas.microsoft.com/office/drawing/2015/9/8/chartex" xmlns:cx="http://schemas.microsoft.com/office/drawing/2014/chartex" xmlns:wpc="http://schemas.microsoft.com/office/word/2010/wordprocessingCanvas" xmlns="" val="0"/>
                         </a:ext>
                       </a:extLst>
                     </a:blip>
@@ -530,13 +498,8 @@
       <w:r>
         <w:t xml:space="preserve">Factory: </w:t>
       </w:r>
-      <w:proofErr w:type="spellStart"/>
       <w:r>
         <w:t>ServiceFactory</w:t>
-      </w:r>
-      <w:proofErr w:type="spellEnd"/>
-      <w:r>
-        <w:t xml:space="preserve"> </w:t>
       </w:r>
       <w:r>
         <w:t>nos creará todas las fachadas disponibles para administrar el sistema</w:t>
@@ -553,24 +516,11 @@
           <w:numId w:val="1"/>
         </w:numPr>
       </w:pPr>
-      <w:proofErr w:type="spellStart"/>
       <w:r>
         <w:t>Fac</w:t>
       </w:r>
       <w:r>
-        <w:t>ade</w:t>
-      </w:r>
-      <w:proofErr w:type="spellEnd"/>
-      <w:r>
-        <w:t xml:space="preserve">: UserService, TaskService y </w:t>
-      </w:r>
-      <w:proofErr w:type="spellStart"/>
-      <w:r>
-        <w:t>CategoryService</w:t>
-      </w:r>
-      <w:proofErr w:type="spellEnd"/>
-      <w:r>
-        <w:t xml:space="preserve"> son </w:t>
+        <w:t xml:space="preserve">ade: UserService, TaskService y CategoryService son </w:t>
       </w:r>
       <w:r>
         <w:t>fachadas que proporcionan todos los servicios para administrar los usuarios, tareas y categorías respectivamente.</w:t>
@@ -584,72 +534,11 @@
           <w:numId w:val="1"/>
         </w:numPr>
       </w:pPr>
-      <w:proofErr w:type="spellStart"/>
-      <w:r>
-        <w:t>Command</w:t>
-      </w:r>
-      <w:proofErr w:type="spellEnd"/>
-      <w:r>
-        <w:t xml:space="preserve">: Hemos creado distintos </w:t>
-      </w:r>
-      <w:proofErr w:type="spellStart"/>
-      <w:r>
-        <w:t>actions</w:t>
-      </w:r>
-      <w:proofErr w:type="spellEnd"/>
-      <w:r>
-        <w:t xml:space="preserve"> en la capa de negocio. Todas estas clases </w:t>
-      </w:r>
-      <w:proofErr w:type="spellStart"/>
-      <w:r>
-        <w:t>actions</w:t>
-      </w:r>
-      <w:proofErr w:type="spellEnd"/>
-      <w:r>
-        <w:t xml:space="preserve"> heredan de la clase </w:t>
-      </w:r>
-      <w:proofErr w:type="spellStart"/>
-      <w:r>
-        <w:t>Command</w:t>
-      </w:r>
-      <w:proofErr w:type="spellEnd"/>
-      <w:r>
-        <w:t>, la cual lo único que tiene es un método llamado “</w:t>
-      </w:r>
-      <w:proofErr w:type="spellStart"/>
-      <w:r>
-        <w:t>execute</w:t>
-      </w:r>
-      <w:proofErr w:type="spellEnd"/>
-      <w:r>
-        <w:t xml:space="preserve">()”. </w:t>
-      </w:r>
-      <w:r>
-        <w:t xml:space="preserve">La clase </w:t>
-      </w:r>
-      <w:proofErr w:type="spellStart"/>
-      <w:r>
-        <w:t>CommandExecutor</w:t>
-      </w:r>
-      <w:proofErr w:type="spellEnd"/>
-      <w:r>
-        <w:t>, la cual está presente en todas las fachadas implementadas, ejecuta el método “</w:t>
-      </w:r>
-      <w:proofErr w:type="spellStart"/>
-      <w:r>
-        <w:t>execute</w:t>
-      </w:r>
-      <w:proofErr w:type="spellEnd"/>
-      <w:r>
-        <w:t xml:space="preserve">()” de estos </w:t>
-      </w:r>
-      <w:proofErr w:type="spellStart"/>
-      <w:r>
-        <w:t>actions</w:t>
-      </w:r>
-      <w:proofErr w:type="spellEnd"/>
-      <w:r>
-        <w:t xml:space="preserve"> ejecutando la lógica de negocio del sistema.</w:t>
+      <w:r>
+        <w:t xml:space="preserve">Command: Hemos creado distintos actions en la capa de negocio. Todas estas clases actions heredan de la clase Command, la cual lo único que tiene es un método llamado “execute()”. </w:t>
+      </w:r>
+      <w:r>
+        <w:t>La clase CommandExecutor, la cual está presente en todas las fachadas implementadas, ejecuta el método “execute()” de estos actions ejecutando la lógica de negocio del sistema.</w:t>
       </w:r>
     </w:p>
     <w:p>
@@ -668,26 +557,13 @@
         <w:t>: Para transferir entre capas la información</w:t>
       </w:r>
       <w:r>
-        <w:t xml:space="preserve"> se usan </w:t>
-      </w:r>
-      <w:proofErr w:type="spellStart"/>
-      <w:r>
-        <w:t>DTOs</w:t>
-      </w:r>
-      <w:proofErr w:type="spellEnd"/>
+        <w:t xml:space="preserve"> se usan DTOs</w:t>
+      </w:r>
       <w:r>
         <w:t>. La capa de negocio transforma las peticiones en objetos DTO con la información que la capa de presentación necesita</w:t>
       </w:r>
       <w:r>
-        <w:t xml:space="preserve"> y la capa de presentación transforma la información que le llega desde el navegador en </w:t>
-      </w:r>
-      <w:proofErr w:type="spellStart"/>
-      <w:r>
-        <w:t>DTOs</w:t>
-      </w:r>
-      <w:proofErr w:type="spellEnd"/>
-      <w:r>
-        <w:t xml:space="preserve"> para que la capa de negocio pueda trabajar.</w:t>
+        <w:t xml:space="preserve"> y la capa de presentación transforma la información que le llega desde el navegador en DTOs para que la capa de negocio pueda trabajar.</w:t>
       </w:r>
     </w:p>
     <w:p>
@@ -700,55 +576,7 @@
         <w:ind w:left="360"/>
       </w:pPr>
       <w:r>
-        <w:t xml:space="preserve">En la capa de presentación se trabaja programáticamente con los </w:t>
-      </w:r>
-      <w:proofErr w:type="spellStart"/>
-      <w:r>
-        <w:t>Beans</w:t>
-      </w:r>
-      <w:proofErr w:type="spellEnd"/>
-      <w:r>
-        <w:t xml:space="preserve"> como se ha visto en clase y el diseño de las pantallas cuenta con los distintos </w:t>
-      </w:r>
-      <w:proofErr w:type="spellStart"/>
-      <w:r>
-        <w:t>xhtml</w:t>
-      </w:r>
-      <w:proofErr w:type="spellEnd"/>
-      <w:r>
-        <w:t xml:space="preserve">. Para facilitar la claridad de código </w:t>
-      </w:r>
-      <w:proofErr w:type="spellStart"/>
-      <w:r>
-        <w:t>xhtml</w:t>
-      </w:r>
-      <w:proofErr w:type="spellEnd"/>
-      <w:r>
-        <w:t xml:space="preserve"> se han creado distintos </w:t>
-      </w:r>
-      <w:proofErr w:type="spellStart"/>
-      <w:r>
-        <w:t>templates</w:t>
-      </w:r>
-      <w:proofErr w:type="spellEnd"/>
-      <w:r>
-        <w:t xml:space="preserve"> y/o </w:t>
-      </w:r>
-      <w:proofErr w:type="spellStart"/>
-      <w:r>
-        <w:t>snippets</w:t>
-      </w:r>
-      <w:proofErr w:type="spellEnd"/>
-      <w:r>
-        <w:t xml:space="preserve"> los cuales son importados a dichos </w:t>
-      </w:r>
-      <w:proofErr w:type="spellStart"/>
-      <w:r>
-        <w:t>xhtml</w:t>
-      </w:r>
-      <w:proofErr w:type="spellEnd"/>
-      <w:r>
-        <w:t>.</w:t>
+        <w:t>En la capa de presentación se trabaja programáticamente con los Beans como se ha visto en clase y el diseño de las pantallas cuenta con los distintos xhtml. Para facilitar la claridad de código xhtml se han creado distintos templates y/o snippets los cuales son importados a dichos xhtml.</w:t>
       </w:r>
     </w:p>
     <w:p>
@@ -756,23 +584,7 @@
         <w:ind w:left="360"/>
       </w:pPr>
       <w:r>
-        <w:t xml:space="preserve">Los </w:t>
-      </w:r>
-      <w:proofErr w:type="spellStart"/>
-      <w:r>
-        <w:t>xhtml</w:t>
-      </w:r>
-      <w:proofErr w:type="spellEnd"/>
-      <w:r>
-        <w:t xml:space="preserve"> a los que solamente se puede acceder con un rol de usuario en especial se encuentran en las carpetas correspondientes a su rol dentro de la carpeta /</w:t>
-      </w:r>
-      <w:proofErr w:type="spellStart"/>
-      <w:r>
-        <w:t>restricted</w:t>
-      </w:r>
-      <w:proofErr w:type="spellEnd"/>
-      <w:r>
-        <w:t>. Para esto se han creado una serie de filtros en la capa de presentación.</w:t>
+        <w:t>Los xhtml a los que solamente se puede acceder con un rol de usuario en especial se encuentran en las carpetas correspondientes a su rol dentro de la carpeta /restricted. Para esto se han creado una serie de filtros en la capa de presentación.</w:t>
       </w:r>
       <w:bookmarkStart w:id="0" w:name="_GoBack"/>
       <w:bookmarkEnd w:id="0"/>
@@ -793,8 +605,8 @@
 </file>
 
 <file path=word/numbering.xml><?xml version="1.0" encoding="utf-8"?>
-<w:numbering xmlns:wpc="http://schemas.microsoft.com/office/word/2010/wordprocessingCanvas" xmlns:cx="http://schemas.microsoft.com/office/drawing/2014/chartex" xmlns:cx1="http://schemas.microsoft.com/office/drawing/2015/9/8/chartex" xmlns:cx2="http://schemas.microsoft.com/office/drawing/2015/10/21/chartex" xmlns:cx3="http://schemas.microsoft.com/office/drawing/2016/5/9/chartex" xmlns:cx4="http://schemas.microsoft.com/office/drawing/2016/5/10/chartex" xmlns:cx5="http://schemas.microsoft.com/office/drawing/2016/5/11/chartex" xmlns:mc="http://schemas.openxmlformats.org/markup-compatibility/2006" xmlns:o="urn:schemas-microsoft-com:office:office" xmlns:r="http://schemas.openxmlformats.org/officeDocument/2006/relationships" xmlns:m="http://schemas.openxmlformats.org/officeDocument/2006/math" xmlns:v="urn:schemas-microsoft-com:vml" xmlns:wp14="http://schemas.microsoft.com/office/word/2010/wordprocessingDrawing" xmlns:wp="http://schemas.openxmlformats.org/drawingml/2006/wordprocessingDrawing" xmlns:w10="urn:schemas-microsoft-com:office:word" xmlns:w="http://schemas.openxmlformats.org/wordprocessingml/2006/main" xmlns:w14="http://schemas.microsoft.com/office/word/2010/wordml" xmlns:w15="http://schemas.microsoft.com/office/word/2012/wordml" xmlns:w16se="http://schemas.microsoft.com/office/word/2015/wordml/symex" xmlns:wpg="http://schemas.microsoft.com/office/word/2010/wordprocessingGroup" xmlns:wpi="http://schemas.microsoft.com/office/word/2010/wordprocessingInk" xmlns:wne="http://schemas.microsoft.com/office/word/2006/wordml" xmlns:wps="http://schemas.microsoft.com/office/word/2010/wordprocessingShape" mc:Ignorable="w14 w15 w16se wp14">
-  <w:abstractNum w:abstractNumId="0" w15:restartNumberingAfterBreak="0">
+<w:numbering xmlns:ve="http://schemas.openxmlformats.org/markup-compatibility/2006" xmlns:o="urn:schemas-microsoft-com:office:office" xmlns:r="http://schemas.openxmlformats.org/officeDocument/2006/relationships" xmlns:m="http://schemas.openxmlformats.org/officeDocument/2006/math" xmlns:v="urn:schemas-microsoft-com:vml" xmlns:wp="http://schemas.openxmlformats.org/drawingml/2006/wordprocessingDrawing" xmlns:w10="urn:schemas-microsoft-com:office:word" xmlns:w="http://schemas.openxmlformats.org/wordprocessingml/2006/main" xmlns:wne="http://schemas.microsoft.com/office/word/2006/wordml">
+  <w:abstractNum w:abstractNumId="0">
     <w:nsid w:val="69A104B0"/>
     <w:multiLevelType w:val="hybridMultilevel"/>
     <w:tmpl w:val="ACA0E056"/>
@@ -913,7 +725,7 @@
 </file>
 
 <file path=word/styles.xml><?xml version="1.0" encoding="utf-8"?>
-<w:styles xmlns:mc="http://schemas.openxmlformats.org/markup-compatibility/2006" xmlns:r="http://schemas.openxmlformats.org/officeDocument/2006/relationships" xmlns:w="http://schemas.openxmlformats.org/wordprocessingml/2006/main" xmlns:w14="http://schemas.microsoft.com/office/word/2010/wordml" xmlns:w15="http://schemas.microsoft.com/office/word/2012/wordml" xmlns:w16se="http://schemas.microsoft.com/office/word/2015/wordml/symex" mc:Ignorable="w14 w15 w16se">
+<w:styles xmlns:r="http://schemas.openxmlformats.org/officeDocument/2006/relationships" xmlns:w="http://schemas.openxmlformats.org/wordprocessingml/2006/main">
   <w:docDefaults>
     <w:rPrDefault>
       <w:rPr>
@@ -929,385 +741,149 @@
       </w:pPr>
     </w:pPrDefault>
   </w:docDefaults>
-  <w:latentStyles w:defLockedState="0" w:defUIPriority="99" w:defSemiHidden="0" w:defUnhideWhenUsed="0" w:defQFormat="0" w:count="374">
-    <w:lsdException w:name="Normal" w:uiPriority="0" w:qFormat="1"/>
-    <w:lsdException w:name="heading 1" w:uiPriority="9" w:qFormat="1"/>
-    <w:lsdException w:name="heading 2" w:semiHidden="1" w:uiPriority="9" w:unhideWhenUsed="1" w:qFormat="1"/>
-    <w:lsdException w:name="heading 3" w:semiHidden="1" w:uiPriority="9" w:unhideWhenUsed="1" w:qFormat="1"/>
-    <w:lsdException w:name="heading 4" w:semiHidden="1" w:uiPriority="9" w:unhideWhenUsed="1" w:qFormat="1"/>
-    <w:lsdException w:name="heading 5" w:semiHidden="1" w:uiPriority="9" w:unhideWhenUsed="1" w:qFormat="1"/>
-    <w:lsdException w:name="heading 6" w:semiHidden="1" w:uiPriority="9" w:unhideWhenUsed="1" w:qFormat="1"/>
-    <w:lsdException w:name="heading 7" w:semiHidden="1" w:uiPriority="9" w:unhideWhenUsed="1" w:qFormat="1"/>
-    <w:lsdException w:name="heading 8" w:semiHidden="1" w:uiPriority="9" w:unhideWhenUsed="1" w:qFormat="1"/>
-    <w:lsdException w:name="heading 9" w:semiHidden="1" w:uiPriority="9" w:unhideWhenUsed="1" w:qFormat="1"/>
-    <w:lsdException w:name="index 1" w:semiHidden="1" w:unhideWhenUsed="1"/>
-    <w:lsdException w:name="index 2" w:semiHidden="1" w:unhideWhenUsed="1"/>
-    <w:lsdException w:name="index 3" w:semiHidden="1" w:unhideWhenUsed="1"/>
-    <w:lsdException w:name="index 4" w:semiHidden="1" w:unhideWhenUsed="1"/>
-    <w:lsdException w:name="index 5" w:semiHidden="1" w:unhideWhenUsed="1"/>
-    <w:lsdException w:name="index 6" w:semiHidden="1" w:unhideWhenUsed="1"/>
-    <w:lsdException w:name="index 7" w:semiHidden="1" w:unhideWhenUsed="1"/>
-    <w:lsdException w:name="index 8" w:semiHidden="1" w:unhideWhenUsed="1"/>
-    <w:lsdException w:name="index 9" w:semiHidden="1" w:unhideWhenUsed="1"/>
-    <w:lsdException w:name="toc 1" w:semiHidden="1" w:uiPriority="39" w:unhideWhenUsed="1"/>
-    <w:lsdException w:name="toc 2" w:semiHidden="1" w:uiPriority="39" w:unhideWhenUsed="1"/>
-    <w:lsdException w:name="toc 3" w:semiHidden="1" w:uiPriority="39" w:unhideWhenUsed="1"/>
-    <w:lsdException w:name="toc 4" w:semiHidden="1" w:uiPriority="39" w:unhideWhenUsed="1"/>
-    <w:lsdException w:name="toc 5" w:semiHidden="1" w:uiPriority="39" w:unhideWhenUsed="1"/>
-    <w:lsdException w:name="toc 6" w:semiHidden="1" w:uiPriority="39" w:unhideWhenUsed="1"/>
-    <w:lsdException w:name="toc 7" w:semiHidden="1" w:uiPriority="39" w:unhideWhenUsed="1"/>
-    <w:lsdException w:name="toc 8" w:semiHidden="1" w:uiPriority="39" w:unhideWhenUsed="1"/>
-    <w:lsdException w:name="toc 9" w:semiHidden="1" w:uiPriority="39" w:unhideWhenUsed="1"/>
-    <w:lsdException w:name="Normal Indent" w:semiHidden="1" w:unhideWhenUsed="1"/>
-    <w:lsdException w:name="footnote text" w:semiHidden="1" w:unhideWhenUsed="1"/>
-    <w:lsdException w:name="annotation text" w:semiHidden="1" w:unhideWhenUsed="1"/>
-    <w:lsdException w:name="header" w:semiHidden="1" w:unhideWhenUsed="1"/>
-    <w:lsdException w:name="footer" w:semiHidden="1" w:unhideWhenUsed="1"/>
-    <w:lsdException w:name="index heading" w:semiHidden="1" w:unhideWhenUsed="1"/>
-    <w:lsdException w:name="caption" w:semiHidden="1" w:uiPriority="35" w:unhideWhenUsed="1" w:qFormat="1"/>
-    <w:lsdException w:name="table of figures" w:semiHidden="1" w:unhideWhenUsed="1"/>
-    <w:lsdException w:name="envelope address" w:semiHidden="1" w:unhideWhenUsed="1"/>
-    <w:lsdException w:name="envelope return" w:semiHidden="1" w:unhideWhenUsed="1"/>
-    <w:lsdException w:name="footnote reference" w:semiHidden="1" w:unhideWhenUsed="1"/>
-    <w:lsdException w:name="annotation reference" w:semiHidden="1" w:unhideWhenUsed="1"/>
-    <w:lsdException w:name="line number" w:semiHidden="1" w:unhideWhenUsed="1"/>
-    <w:lsdException w:name="page number" w:semiHidden="1" w:unhideWhenUsed="1"/>
-    <w:lsdException w:name="endnote reference" w:semiHidden="1" w:unhideWhenUsed="1"/>
-    <w:lsdException w:name="endnote text" w:semiHidden="1" w:unhideWhenUsed="1"/>
-    <w:lsdException w:name="table of authorities" w:semiHidden="1" w:unhideWhenUsed="1"/>
-    <w:lsdException w:name="macro" w:semiHidden="1" w:unhideWhenUsed="1"/>
-    <w:lsdException w:name="toa heading" w:semiHidden="1" w:unhideWhenUsed="1"/>
-    <w:lsdException w:name="List" w:semiHidden="1" w:unhideWhenUsed="1"/>
-    <w:lsdException w:name="List Bullet" w:semiHidden="1" w:unhideWhenUsed="1"/>
-    <w:lsdException w:name="List Number" w:semiHidden="1" w:unhideWhenUsed="1"/>
-    <w:lsdException w:name="List 2" w:semiHidden="1" w:unhideWhenUsed="1"/>
-    <w:lsdException w:name="List 3" w:semiHidden="1" w:unhideWhenUsed="1"/>
-    <w:lsdException w:name="List 4" w:semiHidden="1" w:unhideWhenUsed="1"/>
-    <w:lsdException w:name="List 5" w:semiHidden="1" w:unhideWhenUsed="1"/>
-    <w:lsdException w:name="List Bullet 2" w:semiHidden="1" w:unhideWhenUsed="1"/>
-    <w:lsdException w:name="List Bullet 3" w:semiHidden="1" w:unhideWhenUsed="1"/>
-    <w:lsdException w:name="List Bullet 4" w:semiHidden="1" w:unhideWhenUsed="1"/>
-    <w:lsdException w:name="List Bullet 5" w:semiHidden="1" w:unhideWhenUsed="1"/>
-    <w:lsdException w:name="List Number 2" w:semiHidden="1" w:unhideWhenUsed="1"/>
-    <w:lsdException w:name="List Number 3" w:semiHidden="1" w:unhideWhenUsed="1"/>
-    <w:lsdException w:name="List Number 4" w:semiHidden="1" w:unhideWhenUsed="1"/>
-    <w:lsdException w:name="List Number 5" w:semiHidden="1" w:unhideWhenUsed="1"/>
-    <w:lsdException w:name="Title" w:uiPriority="10" w:qFormat="1"/>
-    <w:lsdException w:name="Closing" w:semiHidden="1" w:unhideWhenUsed="1"/>
-    <w:lsdException w:name="Signature" w:semiHidden="1" w:unhideWhenUsed="1"/>
-    <w:lsdException w:name="Default Paragraph Font" w:semiHidden="1" w:uiPriority="1" w:unhideWhenUsed="1"/>
-    <w:lsdException w:name="Body Text" w:semiHidden="1" w:unhideWhenUsed="1"/>
-    <w:lsdException w:name="Body Text Indent" w:semiHidden="1" w:unhideWhenUsed="1"/>
-    <w:lsdException w:name="List Continue" w:semiHidden="1" w:unhideWhenUsed="1"/>
-    <w:lsdException w:name="List Continue 2" w:semiHidden="1" w:unhideWhenUsed="1"/>
-    <w:lsdException w:name="List Continue 3" w:semiHidden="1" w:unhideWhenUsed="1"/>
-    <w:lsdException w:name="List Continue 4" w:semiHidden="1" w:unhideWhenUsed="1"/>
-    <w:lsdException w:name="List Continue 5" w:semiHidden="1" w:unhideWhenUsed="1"/>
-    <w:lsdException w:name="Message Header" w:semiHidden="1" w:unhideWhenUsed="1"/>
-    <w:lsdException w:name="Subtitle" w:uiPriority="11" w:qFormat="1"/>
-    <w:lsdException w:name="Salutation" w:semiHidden="1" w:unhideWhenUsed="1"/>
-    <w:lsdException w:name="Date" w:semiHidden="1" w:unhideWhenUsed="1"/>
-    <w:lsdException w:name="Body Text First Indent" w:semiHidden="1" w:unhideWhenUsed="1"/>
-    <w:lsdException w:name="Body Text First Indent 2" w:semiHidden="1" w:unhideWhenUsed="1"/>
-    <w:lsdException w:name="Note Heading" w:semiHidden="1" w:unhideWhenUsed="1"/>
-    <w:lsdException w:name="Body Text 2" w:semiHidden="1" w:unhideWhenUsed="1"/>
-    <w:lsdException w:name="Body Text 3" w:semiHidden="1" w:unhideWhenUsed="1"/>
-    <w:lsdException w:name="Body Text Indent 2" w:semiHidden="1" w:unhideWhenUsed="1"/>
-    <w:lsdException w:name="Body Text Indent 3" w:semiHidden="1" w:unhideWhenUsed="1"/>
-    <w:lsdException w:name="Block Text" w:semiHidden="1" w:unhideWhenUsed="1"/>
-    <w:lsdException w:name="Hyperlink" w:semiHidden="1" w:unhideWhenUsed="1"/>
-    <w:lsdException w:name="FollowedHyperlink" w:semiHidden="1" w:unhideWhenUsed="1"/>
-    <w:lsdException w:name="Strong" w:uiPriority="22" w:qFormat="1"/>
-    <w:lsdException w:name="Emphasis" w:uiPriority="20" w:qFormat="1"/>
-    <w:lsdException w:name="Document Map" w:semiHidden="1" w:unhideWhenUsed="1"/>
-    <w:lsdException w:name="Plain Text" w:semiHidden="1" w:unhideWhenUsed="1"/>
-    <w:lsdException w:name="E-mail Signature" w:semiHidden="1" w:unhideWhenUsed="1"/>
-    <w:lsdException w:name="HTML Top of Form" w:semiHidden="1" w:unhideWhenUsed="1"/>
-    <w:lsdException w:name="HTML Bottom of Form" w:semiHidden="1" w:unhideWhenUsed="1"/>
-    <w:lsdException w:name="Normal (Web)" w:semiHidden="1" w:unhideWhenUsed="1"/>
-    <w:lsdException w:name="HTML Acronym" w:semiHidden="1" w:unhideWhenUsed="1"/>
-    <w:lsdException w:name="HTML Address" w:semiHidden="1" w:unhideWhenUsed="1"/>
-    <w:lsdException w:name="HTML Cite" w:semiHidden="1" w:unhideWhenUsed="1"/>
-    <w:lsdException w:name="HTML Code" w:semiHidden="1" w:unhideWhenUsed="1"/>
-    <w:lsdException w:name="HTML Definition" w:semiHidden="1" w:unhideWhenUsed="1"/>
-    <w:lsdException w:name="HTML Keyboard" w:semiHidden="1" w:unhideWhenUsed="1"/>
-    <w:lsdException w:name="HTML Preformatted" w:semiHidden="1" w:unhideWhenUsed="1"/>
-    <w:lsdException w:name="HTML Sample" w:semiHidden="1" w:unhideWhenUsed="1"/>
-    <w:lsdException w:name="HTML Typewriter" w:semiHidden="1" w:unhideWhenUsed="1"/>
-    <w:lsdException w:name="HTML Variable" w:semiHidden="1" w:unhideWhenUsed="1"/>
-    <w:lsdException w:name="Normal Table" w:semiHidden="1" w:unhideWhenUsed="1"/>
-    <w:lsdException w:name="annotation subject" w:semiHidden="1" w:unhideWhenUsed="1"/>
-    <w:lsdException w:name="No List" w:semiHidden="1" w:unhideWhenUsed="1"/>
-    <w:lsdException w:name="Outline List 1" w:semiHidden="1" w:unhideWhenUsed="1"/>
-    <w:lsdException w:name="Outline List 2" w:semiHidden="1" w:unhideWhenUsed="1"/>
-    <w:lsdException w:name="Outline List 3" w:semiHidden="1" w:unhideWhenUsed="1"/>
-    <w:lsdException w:name="Table Simple 1" w:semiHidden="1" w:unhideWhenUsed="1"/>
-    <w:lsdException w:name="Table Simple 2" w:semiHidden="1" w:unhideWhenUsed="1"/>
-    <w:lsdException w:name="Table Simple 3" w:semiHidden="1" w:unhideWhenUsed="1"/>
-    <w:lsdException w:name="Table Classic 1" w:semiHidden="1" w:unhideWhenUsed="1"/>
-    <w:lsdException w:name="Table Classic 2" w:semiHidden="1" w:unhideWhenUsed="1"/>
-    <w:lsdException w:name="Table Classic 3" w:semiHidden="1" w:unhideWhenUsed="1"/>
-    <w:lsdException w:name="Table Classic 4" w:semiHidden="1" w:unhideWhenUsed="1"/>
-    <w:lsdException w:name="Table Colorful 1" w:semiHidden="1" w:unhideWhenUsed="1"/>
-    <w:lsdException w:name="Table Colorful 2" w:semiHidden="1" w:unhideWhenUsed="1"/>
-    <w:lsdException w:name="Table Colorful 3" w:semiHidden="1" w:unhideWhenUsed="1"/>
-    <w:lsdException w:name="Table Columns 1" w:semiHidden="1" w:unhideWhenUsed="1"/>
-    <w:lsdException w:name="Table Columns 2" w:semiHidden="1" w:unhideWhenUsed="1"/>
-    <w:lsdException w:name="Table Columns 3" w:semiHidden="1" w:unhideWhenUsed="1"/>
-    <w:lsdException w:name="Table Columns 4" w:semiHidden="1" w:unhideWhenUsed="1"/>
-    <w:lsdException w:name="Table Columns 5" w:semiHidden="1" w:unhideWhenUsed="1"/>
-    <w:lsdException w:name="Table Grid 1" w:semiHidden="1" w:unhideWhenUsed="1"/>
-    <w:lsdException w:name="Table Grid 2" w:semiHidden="1" w:unhideWhenUsed="1"/>
-    <w:lsdException w:name="Table Grid 3" w:semiHidden="1" w:unhideWhenUsed="1"/>
-    <w:lsdException w:name="Table Grid 4" w:semiHidden="1" w:unhideWhenUsed="1"/>
-    <w:lsdException w:name="Table Grid 5" w:semiHidden="1" w:unhideWhenUsed="1"/>
-    <w:lsdException w:name="Table Grid 6" w:semiHidden="1" w:unhideWhenUsed="1"/>
-    <w:lsdException w:name="Table Grid 7" w:semiHidden="1" w:unhideWhenUsed="1"/>
-    <w:lsdException w:name="Table Grid 8" w:semiHidden="1" w:unhideWhenUsed="1"/>
-    <w:lsdException w:name="Table List 1" w:semiHidden="1" w:unhideWhenUsed="1"/>
-    <w:lsdException w:name="Table List 2" w:semiHidden="1" w:unhideWhenUsed="1"/>
-    <w:lsdException w:name="Table List 3" w:semiHidden="1" w:unhideWhenUsed="1"/>
-    <w:lsdException w:name="Table List 4" w:semiHidden="1" w:unhideWhenUsed="1"/>
-    <w:lsdException w:name="Table List 5" w:semiHidden="1" w:unhideWhenUsed="1"/>
-    <w:lsdException w:name="Table List 6" w:semiHidden="1" w:unhideWhenUsed="1"/>
-    <w:lsdException w:name="Table List 7" w:semiHidden="1" w:unhideWhenUsed="1"/>
-    <w:lsdException w:name="Table List 8" w:semiHidden="1" w:unhideWhenUsed="1"/>
-    <w:lsdException w:name="Table 3D effects 1" w:semiHidden="1" w:unhideWhenUsed="1"/>
-    <w:lsdException w:name="Table 3D effects 2" w:semiHidden="1" w:unhideWhenUsed="1"/>
-    <w:lsdException w:name="Table 3D effects 3" w:semiHidden="1" w:unhideWhenUsed="1"/>
-    <w:lsdException w:name="Table Contemporary" w:semiHidden="1" w:unhideWhenUsed="1"/>
-    <w:lsdException w:name="Table Elegant" w:semiHidden="1" w:unhideWhenUsed="1"/>
-    <w:lsdException w:name="Table Professional" w:semiHidden="1" w:unhideWhenUsed="1"/>
-    <w:lsdException w:name="Table Subtle 1" w:semiHidden="1" w:unhideWhenUsed="1"/>
-    <w:lsdException w:name="Table Subtle 2" w:semiHidden="1" w:unhideWhenUsed="1"/>
-    <w:lsdException w:name="Table Web 1" w:semiHidden="1" w:unhideWhenUsed="1"/>
-    <w:lsdException w:name="Table Web 2" w:semiHidden="1" w:unhideWhenUsed="1"/>
-    <w:lsdException w:name="Table Web 3" w:semiHidden="1" w:unhideWhenUsed="1"/>
-    <w:lsdException w:name="Balloon Text" w:semiHidden="1" w:unhideWhenUsed="1"/>
-    <w:lsdException w:name="Table Grid" w:uiPriority="39"/>
-    <w:lsdException w:name="Table Theme" w:semiHidden="1" w:unhideWhenUsed="1"/>
-    <w:lsdException w:name="Placeholder Text" w:semiHidden="1"/>
-    <w:lsdException w:name="No Spacing" w:uiPriority="1" w:qFormat="1"/>
-    <w:lsdException w:name="Light Shading" w:uiPriority="60"/>
-    <w:lsdException w:name="Light List" w:uiPriority="61"/>
-    <w:lsdException w:name="Light Grid" w:uiPriority="62"/>
-    <w:lsdException w:name="Medium Shading 1" w:uiPriority="63"/>
-    <w:lsdException w:name="Medium Shading 2" w:uiPriority="64"/>
-    <w:lsdException w:name="Medium List 1" w:uiPriority="65"/>
-    <w:lsdException w:name="Medium List 2" w:uiPriority="66"/>
-    <w:lsdException w:name="Medium Grid 1" w:uiPriority="67"/>
-    <w:lsdException w:name="Medium Grid 2" w:uiPriority="68"/>
-    <w:lsdException w:name="Medium Grid 3" w:uiPriority="69"/>
-    <w:lsdException w:name="Dark List" w:uiPriority="70"/>
-    <w:lsdException w:name="Colorful Shading" w:uiPriority="71"/>
-    <w:lsdException w:name="Colorful List" w:uiPriority="72"/>
-    <w:lsdException w:name="Colorful Grid" w:uiPriority="73"/>
-    <w:lsdException w:name="Light Shading Accent 1" w:uiPriority="60"/>
-    <w:lsdException w:name="Light List Accent 1" w:uiPriority="61"/>
-    <w:lsdException w:name="Light Grid Accent 1" w:uiPriority="62"/>
-    <w:lsdException w:name="Medium Shading 1 Accent 1" w:uiPriority="63"/>
-    <w:lsdException w:name="Medium Shading 2 Accent 1" w:uiPriority="64"/>
-    <w:lsdException w:name="Medium List 1 Accent 1" w:uiPriority="65"/>
-    <w:lsdException w:name="Revision" w:semiHidden="1"/>
-    <w:lsdException w:name="List Paragraph" w:uiPriority="34" w:qFormat="1"/>
-    <w:lsdException w:name="Quote" w:uiPriority="29" w:qFormat="1"/>
-    <w:lsdException w:name="Intense Quote" w:uiPriority="30" w:qFormat="1"/>
-    <w:lsdException w:name="Medium List 2 Accent 1" w:uiPriority="66"/>
-    <w:lsdException w:name="Medium Grid 1 Accent 1" w:uiPriority="67"/>
-    <w:lsdException w:name="Medium Grid 2 Accent 1" w:uiPriority="68"/>
-    <w:lsdException w:name="Medium Grid 3 Accent 1" w:uiPriority="69"/>
-    <w:lsdException w:name="Dark List Accent 1" w:uiPriority="70"/>
-    <w:lsdException w:name="Colorful Shading Accent 1" w:uiPriority="71"/>
-    <w:lsdException w:name="Colorful List Accent 1" w:uiPriority="72"/>
-    <w:lsdException w:name="Colorful Grid Accent 1" w:uiPriority="73"/>
-    <w:lsdException w:name="Light Shading Accent 2" w:uiPriority="60"/>
-    <w:lsdException w:name="Light List Accent 2" w:uiPriority="61"/>
-    <w:lsdException w:name="Light Grid Accent 2" w:uiPriority="62"/>
-    <w:lsdException w:name="Medium Shading 1 Accent 2" w:uiPriority="63"/>
-    <w:lsdException w:name="Medium Shading 2 Accent 2" w:uiPriority="64"/>
-    <w:lsdException w:name="Medium List 1 Accent 2" w:uiPriority="65"/>
-    <w:lsdException w:name="Medium List 2 Accent 2" w:uiPriority="66"/>
-    <w:lsdException w:name="Medium Grid 1 Accent 2" w:uiPriority="67"/>
-    <w:lsdException w:name="Medium Grid 2 Accent 2" w:uiPriority="68"/>
-    <w:lsdException w:name="Medium Grid 3 Accent 2" w:uiPriority="69"/>
-    <w:lsdException w:name="Dark List Accent 2" w:uiPriority="70"/>
-    <w:lsdException w:name="Colorful Shading Accent 2" w:uiPriority="71"/>
-    <w:lsdException w:name="Colorful List Accent 2" w:uiPriority="72"/>
-    <w:lsdException w:name="Colorful Grid Accent 2" w:uiPriority="73"/>
-    <w:lsdException w:name="Light Shading Accent 3" w:uiPriority="60"/>
-    <w:lsdException w:name="Light List Accent 3" w:uiPriority="61"/>
-    <w:lsdException w:name="Light Grid Accent 3" w:uiPriority="62"/>
-    <w:lsdException w:name="Medium Shading 1 Accent 3" w:uiPriority="63"/>
-    <w:lsdException w:name="Medium Shading 2 Accent 3" w:uiPriority="64"/>
-    <w:lsdException w:name="Medium List 1 Accent 3" w:uiPriority="65"/>
-    <w:lsdException w:name="Medium List 2 Accent 3" w:uiPriority="66"/>
-    <w:lsdException w:name="Medium Grid 1 Accent 3" w:uiPriority="67"/>
-    <w:lsdException w:name="Medium Grid 2 Accent 3" w:uiPriority="68"/>
-    <w:lsdException w:name="Medium Grid 3 Accent 3" w:uiPriority="69"/>
-    <w:lsdException w:name="Dark List Accent 3" w:uiPriority="70"/>
-    <w:lsdException w:name="Colorful Shading Accent 3" w:uiPriority="71"/>
-    <w:lsdException w:name="Colorful List Accent 3" w:uiPriority="72"/>
-    <w:lsdException w:name="Colorful Grid Accent 3" w:uiPriority="73"/>
-    <w:lsdException w:name="Light Shading Accent 4" w:uiPriority="60"/>
-    <w:lsdException w:name="Light List Accent 4" w:uiPriority="61"/>
-    <w:lsdException w:name="Light Grid Accent 4" w:uiPriority="62"/>
-    <w:lsdException w:name="Medium Shading 1 Accent 4" w:uiPriority="63"/>
-    <w:lsdException w:name="Medium Shading 2 Accent 4" w:uiPriority="64"/>
-    <w:lsdException w:name="Medium List 1 Accent 4" w:uiPriority="65"/>
-    <w:lsdException w:name="Medium List 2 Accent 4" w:uiPriority="66"/>
-    <w:lsdException w:name="Medium Grid 1 Accent 4" w:uiPriority="67"/>
-    <w:lsdException w:name="Medium Grid 2 Accent 4" w:uiPriority="68"/>
-    <w:lsdException w:name="Medium Grid 3 Accent 4" w:uiPriority="69"/>
-    <w:lsdException w:name="Dark List Accent 4" w:uiPriority="70"/>
-    <w:lsdException w:name="Colorful Shading Accent 4" w:uiPriority="71"/>
-    <w:lsdException w:name="Colorful List Accent 4" w:uiPriority="72"/>
-    <w:lsdException w:name="Colorful Grid Accent 4" w:uiPriority="73"/>
-    <w:lsdException w:name="Light Shading Accent 5" w:uiPriority="60"/>
-    <w:lsdException w:name="Light List Accent 5" w:uiPriority="61"/>
-    <w:lsdException w:name="Light Grid Accent 5" w:uiPriority="62"/>
-    <w:lsdException w:name="Medium Shading 1 Accent 5" w:uiPriority="63"/>
-    <w:lsdException w:name="Medium Shading 2 Accent 5" w:uiPriority="64"/>
-    <w:lsdException w:name="Medium List 1 Accent 5" w:uiPriority="65"/>
-    <w:lsdException w:name="Medium List 2 Accent 5" w:uiPriority="66"/>
-    <w:lsdException w:name="Medium Grid 1 Accent 5" w:uiPriority="67"/>
-    <w:lsdException w:name="Medium Grid 2 Accent 5" w:uiPriority="68"/>
-    <w:lsdException w:name="Medium Grid 3 Accent 5" w:uiPriority="69"/>
-    <w:lsdException w:name="Dark List Accent 5" w:uiPriority="70"/>
-    <w:lsdException w:name="Colorful Shading Accent 5" w:uiPriority="71"/>
-    <w:lsdException w:name="Colorful List Accent 5" w:uiPriority="72"/>
-    <w:lsdException w:name="Colorful Grid Accent 5" w:uiPriority="73"/>
-    <w:lsdException w:name="Light Shading Accent 6" w:uiPriority="60"/>
-    <w:lsdException w:name="Light List Accent 6" w:uiPriority="61"/>
-    <w:lsdException w:name="Light Grid Accent 6" w:uiPriority="62"/>
-    <w:lsdException w:name="Medium Shading 1 Accent 6" w:uiPriority="63"/>
-    <w:lsdException w:name="Medium Shading 2 Accent 6" w:uiPriority="64"/>
-    <w:lsdException w:name="Medium List 1 Accent 6" w:uiPriority="65"/>
-    <w:lsdException w:name="Medium List 2 Accent 6" w:uiPriority="66"/>
-    <w:lsdException w:name="Medium Grid 1 Accent 6" w:uiPriority="67"/>
-    <w:lsdException w:name="Medium Grid 2 Accent 6" w:uiPriority="68"/>
-    <w:lsdException w:name="Medium Grid 3 Accent 6" w:uiPriority="69"/>
-    <w:lsdException w:name="Dark List Accent 6" w:uiPriority="70"/>
-    <w:lsdException w:name="Colorful Shading Accent 6" w:uiPriority="71"/>
-    <w:lsdException w:name="Colorful List Accent 6" w:uiPriority="72"/>
-    <w:lsdException w:name="Colorful Grid Accent 6" w:uiPriority="73"/>
-    <w:lsdException w:name="Subtle Emphasis" w:uiPriority="19" w:qFormat="1"/>
-    <w:lsdException w:name="Intense Emphasis" w:uiPriority="21" w:qFormat="1"/>
-    <w:lsdException w:name="Subtle Reference" w:uiPriority="31" w:qFormat="1"/>
-    <w:lsdException w:name="Intense Reference" w:uiPriority="32" w:qFormat="1"/>
-    <w:lsdException w:name="Book Title" w:uiPriority="33" w:qFormat="1"/>
-    <w:lsdException w:name="Bibliography" w:semiHidden="1" w:uiPriority="37" w:unhideWhenUsed="1"/>
-    <w:lsdException w:name="TOC Heading" w:semiHidden="1" w:uiPriority="39" w:unhideWhenUsed="1" w:qFormat="1"/>
-    <w:lsdException w:name="Plain Table 1" w:uiPriority="41"/>
-    <w:lsdException w:name="Plain Table 2" w:uiPriority="42"/>
-    <w:lsdException w:name="Plain Table 3" w:uiPriority="43"/>
-    <w:lsdException w:name="Plain Table 4" w:uiPriority="44"/>
-    <w:lsdException w:name="Plain Table 5" w:uiPriority="45"/>
-    <w:lsdException w:name="Grid Table Light" w:uiPriority="40"/>
-    <w:lsdException w:name="Grid Table 1 Light" w:uiPriority="46"/>
-    <w:lsdException w:name="Grid Table 2" w:uiPriority="47"/>
-    <w:lsdException w:name="Grid Table 3" w:uiPriority="48"/>
-    <w:lsdException w:name="Grid Table 4" w:uiPriority="49"/>
-    <w:lsdException w:name="Grid Table 5 Dark" w:uiPriority="50"/>
-    <w:lsdException w:name="Grid Table 6 Colorful" w:uiPriority="51"/>
-    <w:lsdException w:name="Grid Table 7 Colorful" w:uiPriority="52"/>
-    <w:lsdException w:name="Grid Table 1 Light Accent 1" w:uiPriority="46"/>
-    <w:lsdException w:name="Grid Table 2 Accent 1" w:uiPriority="47"/>
-    <w:lsdException w:name="Grid Table 3 Accent 1" w:uiPriority="48"/>
-    <w:lsdException w:name="Grid Table 4 Accent 1" w:uiPriority="49"/>
-    <w:lsdException w:name="Grid Table 5 Dark Accent 1" w:uiPriority="50"/>
-    <w:lsdException w:name="Grid Table 6 Colorful Accent 1" w:uiPriority="51"/>
-    <w:lsdException w:name="Grid Table 7 Colorful Accent 1" w:uiPriority="52"/>
-    <w:lsdException w:name="Grid Table 1 Light Accent 2" w:uiPriority="46"/>
-    <w:lsdException w:name="Grid Table 2 Accent 2" w:uiPriority="47"/>
-    <w:lsdException w:name="Grid Table 3 Accent 2" w:uiPriority="48"/>
-    <w:lsdException w:name="Grid Table 4 Accent 2" w:uiPriority="49"/>
-    <w:lsdException w:name="Grid Table 5 Dark Accent 2" w:uiPriority="50"/>
-    <w:lsdException w:name="Grid Table 6 Colorful Accent 2" w:uiPriority="51"/>
-    <w:lsdException w:name="Grid Table 7 Colorful Accent 2" w:uiPriority="52"/>
-    <w:lsdException w:name="Grid Table 1 Light Accent 3" w:uiPriority="46"/>
-    <w:lsdException w:name="Grid Table 2 Accent 3" w:uiPriority="47"/>
-    <w:lsdException w:name="Grid Table 3 Accent 3" w:uiPriority="48"/>
-    <w:lsdException w:name="Grid Table 4 Accent 3" w:uiPriority="49"/>
-    <w:lsdException w:name="Grid Table 5 Dark Accent 3" w:uiPriority="50"/>
-    <w:lsdException w:name="Grid Table 6 Colorful Accent 3" w:uiPriority="51"/>
-    <w:lsdException w:name="Grid Table 7 Colorful Accent 3" w:uiPriority="52"/>
-    <w:lsdException w:name="Grid Table 1 Light Accent 4" w:uiPriority="46"/>
-    <w:lsdException w:name="Grid Table 2 Accent 4" w:uiPriority="47"/>
-    <w:lsdException w:name="Grid Table 3 Accent 4" w:uiPriority="48"/>
-    <w:lsdException w:name="Grid Table 4 Accent 4" w:uiPriority="49"/>
-    <w:lsdException w:name="Grid Table 5 Dark Accent 4" w:uiPriority="50"/>
-    <w:lsdException w:name="Grid Table 6 Colorful Accent 4" w:uiPriority="51"/>
-    <w:lsdException w:name="Grid Table 7 Colorful Accent 4" w:uiPriority="52"/>
-    <w:lsdException w:name="Grid Table 1 Light Accent 5" w:uiPriority="46"/>
-    <w:lsdException w:name="Grid Table 2 Accent 5" w:uiPriority="47"/>
-    <w:lsdException w:name="Grid Table 3 Accent 5" w:uiPriority="48"/>
-    <w:lsdException w:name="Grid Table 4 Accent 5" w:uiPriority="49"/>
-    <w:lsdException w:name="Grid Table 5 Dark Accent 5" w:uiPriority="50"/>
-    <w:lsdException w:name="Grid Table 6 Colorful Accent 5" w:uiPriority="51"/>
-    <w:lsdException w:name="Grid Table 7 Colorful Accent 5" w:uiPriority="52"/>
-    <w:lsdException w:name="Grid Table 1 Light Accent 6" w:uiPriority="46"/>
-    <w:lsdException w:name="Grid Table 2 Accent 6" w:uiPriority="47"/>
-    <w:lsdException w:name="Grid Table 3 Accent 6" w:uiPriority="48"/>
-    <w:lsdException w:name="Grid Table 4 Accent 6" w:uiPriority="49"/>
-    <w:lsdException w:name="Grid Table 5 Dark Accent 6" w:uiPriority="50"/>
-    <w:lsdException w:name="Grid Table 6 Colorful Accent 6" w:uiPriority="51"/>
-    <w:lsdException w:name="Grid Table 7 Colorful Accent 6" w:uiPriority="52"/>
-    <w:lsdException w:name="List Table 1 Light" w:uiPriority="46"/>
-    <w:lsdException w:name="List Table 2" w:uiPriority="47"/>
-    <w:lsdException w:name="List Table 3" w:uiPriority="48"/>
-    <w:lsdException w:name="List Table 4" w:uiPriority="49"/>
-    <w:lsdException w:name="List Table 5 Dark" w:uiPriority="50"/>
-    <w:lsdException w:name="List Table 6 Colorful" w:uiPriority="51"/>
-    <w:lsdException w:name="List Table 7 Colorful" w:uiPriority="52"/>
-    <w:lsdException w:name="List Table 1 Light Accent 1" w:uiPriority="46"/>
-    <w:lsdException w:name="List Table 2 Accent 1" w:uiPriority="47"/>
-    <w:lsdException w:name="List Table 3 Accent 1" w:uiPriority="48"/>
-    <w:lsdException w:name="List Table 4 Accent 1" w:uiPriority="49"/>
-    <w:lsdException w:name="List Table 5 Dark Accent 1" w:uiPriority="50"/>
-    <w:lsdException w:name="List Table 6 Colorful Accent 1" w:uiPriority="51"/>
-    <w:lsdException w:name="List Table 7 Colorful Accent 1" w:uiPriority="52"/>
-    <w:lsdException w:name="List Table 1 Light Accent 2" w:uiPriority="46"/>
-    <w:lsdException w:name="List Table 2 Accent 2" w:uiPriority="47"/>
-    <w:lsdException w:name="List Table 3 Accent 2" w:uiPriority="48"/>
-    <w:lsdException w:name="List Table 4 Accent 2" w:uiPriority="49"/>
-    <w:lsdException w:name="List Table 5 Dark Accent 2" w:uiPriority="50"/>
-    <w:lsdException w:name="List Table 6 Colorful Accent 2" w:uiPriority="51"/>
-    <w:lsdException w:name="List Table 7 Colorful Accent 2" w:uiPriority="52"/>
-    <w:lsdException w:name="List Table 1 Light Accent 3" w:uiPriority="46"/>
-    <w:lsdException w:name="List Table 2 Accent 3" w:uiPriority="47"/>
-    <w:lsdException w:name="List Table 3 Accent 3" w:uiPriority="48"/>
-    <w:lsdException w:name="List Table 4 Accent 3" w:uiPriority="49"/>
-    <w:lsdException w:name="List Table 5 Dark Accent 3" w:uiPriority="50"/>
-    <w:lsdException w:name="List Table 6 Colorful Accent 3" w:uiPriority="51"/>
-    <w:lsdException w:name="List Table 7 Colorful Accent 3" w:uiPriority="52"/>
-    <w:lsdException w:name="List Table 1 Light Accent 4" w:uiPriority="46"/>
-    <w:lsdException w:name="List Table 2 Accent 4" w:uiPriority="47"/>
-    <w:lsdException w:name="List Table 3 Accent 4" w:uiPriority="48"/>
-    <w:lsdException w:name="List Table 4 Accent 4" w:uiPriority="49"/>
-    <w:lsdException w:name="List Table 5 Dark Accent 4" w:uiPriority="50"/>
-    <w:lsdException w:name="List Table 6 Colorful Accent 4" w:uiPriority="51"/>
-    <w:lsdException w:name="List Table 7 Colorful Accent 4" w:uiPriority="52"/>
-    <w:lsdException w:name="List Table 1 Light Accent 5" w:uiPriority="46"/>
-    <w:lsdException w:name="List Table 2 Accent 5" w:uiPriority="47"/>
-    <w:lsdException w:name="List Table 3 Accent 5" w:uiPriority="48"/>
-    <w:lsdException w:name="List Table 4 Accent 5" w:uiPriority="49"/>
-    <w:lsdException w:name="List Table 5 Dark Accent 5" w:uiPriority="50"/>
-    <w:lsdException w:name="List Table 6 Colorful Accent 5" w:uiPriority="51"/>
-    <w:lsdException w:name="List Table 7 Colorful Accent 5" w:uiPriority="52"/>
-    <w:lsdException w:name="List Table 1 Light Accent 6" w:uiPriority="46"/>
-    <w:lsdException w:name="List Table 2 Accent 6" w:uiPriority="47"/>
-    <w:lsdException w:name="List Table 3 Accent 6" w:uiPriority="48"/>
-    <w:lsdException w:name="List Table 4 Accent 6" w:uiPriority="49"/>
-    <w:lsdException w:name="List Table 5 Dark Accent 6" w:uiPriority="50"/>
-    <w:lsdException w:name="List Table 6 Colorful Accent 6" w:uiPriority="51"/>
-    <w:lsdException w:name="List Table 7 Colorful Accent 6" w:uiPriority="52"/>
-    <w:lsdException w:name="Mention" w:semiHidden="1" w:unhideWhenUsed="1"/>
-    <w:lsdException w:name="Smart Hyperlink" w:semiHidden="1" w:unhideWhenUsed="1"/>
-    <w:lsdException w:name="Hashtag" w:semiHidden="1" w:unhideWhenUsed="1"/>
+  <w:latentStyles w:defLockedState="0" w:defUIPriority="99" w:defSemiHidden="1" w:defUnhideWhenUsed="1" w:defQFormat="0" w:count="267">
+    <w:lsdException w:name="Normal" w:semiHidden="0" w:uiPriority="0" w:unhideWhenUsed="0" w:qFormat="1"/>
+    <w:lsdException w:name="heading 1" w:semiHidden="0" w:uiPriority="9" w:unhideWhenUsed="0" w:qFormat="1"/>
+    <w:lsdException w:name="heading 2" w:uiPriority="9" w:qFormat="1"/>
+    <w:lsdException w:name="heading 3" w:uiPriority="9" w:qFormat="1"/>
+    <w:lsdException w:name="heading 4" w:uiPriority="9" w:qFormat="1"/>
+    <w:lsdException w:name="heading 5" w:uiPriority="9" w:qFormat="1"/>
+    <w:lsdException w:name="heading 6" w:uiPriority="9" w:qFormat="1"/>
+    <w:lsdException w:name="heading 7" w:uiPriority="9" w:qFormat="1"/>
+    <w:lsdException w:name="heading 8" w:uiPriority="9" w:qFormat="1"/>
+    <w:lsdException w:name="heading 9" w:uiPriority="9" w:qFormat="1"/>
+    <w:lsdException w:name="toc 1" w:uiPriority="39"/>
+    <w:lsdException w:name="toc 2" w:uiPriority="39"/>
+    <w:lsdException w:name="toc 3" w:uiPriority="39"/>
+    <w:lsdException w:name="toc 4" w:uiPriority="39"/>
+    <w:lsdException w:name="toc 5" w:uiPriority="39"/>
+    <w:lsdException w:name="toc 6" w:uiPriority="39"/>
+    <w:lsdException w:name="toc 7" w:uiPriority="39"/>
+    <w:lsdException w:name="toc 8" w:uiPriority="39"/>
+    <w:lsdException w:name="toc 9" w:uiPriority="39"/>
+    <w:lsdException w:name="caption" w:uiPriority="35" w:qFormat="1"/>
+    <w:lsdException w:name="Title" w:semiHidden="0" w:uiPriority="10" w:unhideWhenUsed="0" w:qFormat="1"/>
+    <w:lsdException w:name="Default Paragraph Font" w:uiPriority="1"/>
+    <w:lsdException w:name="Subtitle" w:semiHidden="0" w:uiPriority="11" w:unhideWhenUsed="0" w:qFormat="1"/>
+    <w:lsdException w:name="Strong" w:semiHidden="0" w:uiPriority="22" w:unhideWhenUsed="0" w:qFormat="1"/>
+    <w:lsdException w:name="Emphasis" w:semiHidden="0" w:uiPriority="20" w:unhideWhenUsed="0" w:qFormat="1"/>
+    <w:lsdException w:name="Table Grid" w:semiHidden="0" w:uiPriority="39" w:unhideWhenUsed="0"/>
+    <w:lsdException w:name="Placeholder Text" w:unhideWhenUsed="0"/>
+    <w:lsdException w:name="No Spacing" w:semiHidden="0" w:uiPriority="1" w:unhideWhenUsed="0" w:qFormat="1"/>
+    <w:lsdException w:name="Light Shading" w:semiHidden="0" w:uiPriority="60" w:unhideWhenUsed="0"/>
+    <w:lsdException w:name="Light List" w:semiHidden="0" w:uiPriority="61" w:unhideWhenUsed="0"/>
+    <w:lsdException w:name="Light Grid" w:semiHidden="0" w:uiPriority="62" w:unhideWhenUsed="0"/>
+    <w:lsdException w:name="Medium Shading 1" w:semiHidden="0" w:uiPriority="63" w:unhideWhenUsed="0"/>
+    <w:lsdException w:name="Medium Shading 2" w:semiHidden="0" w:uiPriority="64" w:unhideWhenUsed="0"/>
+    <w:lsdException w:name="Medium List 1" w:semiHidden="0" w:uiPriority="65" w:unhideWhenUsed="0"/>
+    <w:lsdException w:name="Medium List 2" w:semiHidden="0" w:uiPriority="66" w:unhideWhenUsed="0"/>
+    <w:lsdException w:name="Medium Grid 1" w:semiHidden="0" w:uiPriority="67" w:unhideWhenUsed="0"/>
+    <w:lsdException w:name="Medium Grid 2" w:semiHidden="0" w:uiPriority="68" w:unhideWhenUsed="0"/>
+    <w:lsdException w:name="Medium Grid 3" w:semiHidden="0" w:uiPriority="69" w:unhideWhenUsed="0"/>
+    <w:lsdException w:name="Dark List" w:semiHidden="0" w:uiPriority="70" w:unhideWhenUsed="0"/>
+    <w:lsdException w:name="Colorful Shading" w:semiHidden="0" w:uiPriority="71" w:unhideWhenUsed="0"/>
+    <w:lsdException w:name="Colorful List" w:semiHidden="0" w:uiPriority="72" w:unhideWhenUsed="0"/>
+    <w:lsdException w:name="Colorful Grid" w:semiHidden="0" w:uiPriority="73" w:unhideWhenUsed="0"/>
+    <w:lsdException w:name="Light Shading Accent 1" w:semiHidden="0" w:uiPriority="60" w:unhideWhenUsed="0"/>
+    <w:lsdException w:name="Light List Accent 1" w:semiHidden="0" w:uiPriority="61" w:unhideWhenUsed="0"/>
+    <w:lsdException w:name="Light Grid Accent 1" w:semiHidden="0" w:uiPriority="62" w:unhideWhenUsed="0"/>
+    <w:lsdException w:name="Medium Shading 1 Accent 1" w:semiHidden="0" w:uiPriority="63" w:unhideWhenUsed="0"/>
+    <w:lsdException w:name="Medium Shading 2 Accent 1" w:semiHidden="0" w:uiPriority="64" w:unhideWhenUsed="0"/>
+    <w:lsdException w:name="Medium List 1 Accent 1" w:semiHidden="0" w:uiPriority="65" w:unhideWhenUsed="0"/>
+    <w:lsdException w:name="Revision" w:unhideWhenUsed="0"/>
+    <w:lsdException w:name="List Paragraph" w:semiHidden="0" w:uiPriority="34" w:unhideWhenUsed="0" w:qFormat="1"/>
+    <w:lsdException w:name="Quote" w:semiHidden="0" w:uiPriority="29" w:unhideWhenUsed="0" w:qFormat="1"/>
+    <w:lsdException w:name="Intense Quote" w:semiHidden="0" w:uiPriority="30" w:unhideWhenUsed="0" w:qFormat="1"/>
+    <w:lsdException w:name="Medium List 2 Accent 1" w:semiHidden="0" w:uiPriority="66" w:unhideWhenUsed="0"/>
+    <w:lsdException w:name="Medium Grid 1 Accent 1" w:semiHidden="0" w:uiPriority="67" w:unhideWhenUsed="0"/>
+    <w:lsdException w:name="Medium Grid 2 Accent 1" w:semiHidden="0" w:uiPriority="68" w:unhideWhenUsed="0"/>
+    <w:lsdException w:name="Medium Grid 3 Accent 1" w:semiHidden="0" w:uiPriority="69" w:unhideWhenUsed="0"/>
+    <w:lsdException w:name="Dark List Accent 1" w:semiHidden="0" w:uiPriority="70" w:unhideWhenUsed="0"/>
+    <w:lsdException w:name="Colorful Shading Accent 1" w:semiHidden="0" w:uiPriority="71" w:unhideWhenUsed="0"/>
+    <w:lsdException w:name="Colorful List Accent 1" w:semiHidden="0" w:uiPriority="72" w:unhideWhenUsed="0"/>
+    <w:lsdException w:name="Colorful Grid Accent 1" w:semiHidden="0" w:uiPriority="73" w:unhideWhenUsed="0"/>
+    <w:lsdException w:name="Light Shading Accent 2" w:semiHidden="0" w:uiPriority="60" w:unhideWhenUsed="0"/>
+    <w:lsdException w:name="Light List Accent 2" w:semiHidden="0" w:uiPriority="61" w:unhideWhenUsed="0"/>
+    <w:lsdException w:name="Light Grid Accent 2" w:semiHidden="0" w:uiPriority="62" w:unhideWhenUsed="0"/>
+    <w:lsdException w:name="Medium Shading 1 Accent 2" w:semiHidden="0" w:uiPriority="63" w:unhideWhenUsed="0"/>
+    <w:lsdException w:name="Medium Shading 2 Accent 2" w:semiHidden="0" w:uiPriority="64" w:unhideWhenUsed="0"/>
+    <w:lsdException w:name="Medium List 1 Accent 2" w:semiHidden="0" w:uiPriority="65" w:unhideWhenUsed="0"/>
+    <w:lsdException w:name="Medium List 2 Accent 2" w:semiHidden="0" w:uiPriority="66" w:unhideWhenUsed="0"/>
+    <w:lsdException w:name="Medium Grid 1 Accent 2" w:semiHidden="0" w:uiPriority="67" w:unhideWhenUsed="0"/>
+    <w:lsdException w:name="Medium Grid 2 Accent 2" w:semiHidden="0" w:uiPriority="68" w:unhideWhenUsed="0"/>
+    <w:lsdException w:name="Medium Grid 3 Accent 2" w:semiHidden="0" w:uiPriority="69" w:unhideWhenUsed="0"/>
+    <w:lsdException w:name="Dark List Accent 2" w:semiHidden="0" w:uiPriority="70" w:unhideWhenUsed="0"/>
+    <w:lsdException w:name="Colorful Shading Accent 2" w:semiHidden="0" w:uiPriority="71" w:unhideWhenUsed="0"/>
+    <w:lsdException w:name="Colorful List Accent 2" w:semiHidden="0" w:uiPriority="72" w:unhideWhenUsed="0"/>
+    <w:lsdException w:name="Colorful Grid Accent 2" w:semiHidden="0" w:uiPriority="73" w:unhideWhenUsed="0"/>
+    <w:lsdException w:name="Light Shading Accent 3" w:semiHidden="0" w:uiPriority="60" w:unhideWhenUsed="0"/>
+    <w:lsdException w:name="Light List Accent 3" w:semiHidden="0" w:uiPriority="61" w:unhideWhenUsed="0"/>
+    <w:lsdException w:name="Light Grid Accent 3" w:semiHidden="0" w:uiPriority="62" w:unhideWhenUsed="0"/>
+    <w:lsdException w:name="Medium Shading 1 Accent 3" w:semiHidden="0" w:uiPriority="63" w:unhideWhenUsed="0"/>
+    <w:lsdException w:name="Medium Shading 2 Accent 3" w:semiHidden="0" w:uiPriority="64" w:unhideWhenUsed="0"/>
+    <w:lsdException w:name="Medium List 1 Accent 3" w:semiHidden="0" w:uiPriority="65" w:unhideWhenUsed="0"/>
+    <w:lsdException w:name="Medium List 2 Accent 3" w:semiHidden="0" w:uiPriority="66" w:unhideWhenUsed="0"/>
+    <w:lsdException w:name="Medium Grid 1 Accent 3" w:semiHidden="0" w:uiPriority="67" w:unhideWhenUsed="0"/>
+    <w:lsdException w:name="Medium Grid 2 Accent 3" w:semiHidden="0" w:uiPriority="68" w:unhideWhenUsed="0"/>
+    <w:lsdException w:name="Medium Grid 3 Accent 3" w:semiHidden="0" w:uiPriority="69" w:unhideWhenUsed="0"/>
+    <w:lsdException w:name="Dark List Accent 3" w:semiHidden="0" w:uiPriority="70" w:unhideWhenUsed="0"/>
+    <w:lsdException w:name="Colorful Shading Accent 3" w:semiHidden="0" w:uiPriority="71" w:unhideWhenUsed="0"/>
+    <w:lsdException w:name="Colorful List Accent 3" w:semiHidden="0" w:uiPriority="72" w:unhideWhenUsed="0"/>
+    <w:lsdException w:name="Colorful Grid Accent 3" w:semiHidden="0" w:uiPriority="73" w:unhideWhenUsed="0"/>
+    <w:lsdException w:name="Light Shading Accent 4" w:semiHidden="0" w:uiPriority="60" w:unhideWhenUsed="0"/>
+    <w:lsdException w:name="Light List Accent 4" w:semiHidden="0" w:uiPriority="61" w:unhideWhenUsed="0"/>
+    <w:lsdException w:name="Light Grid Accent 4" w:semiHidden="0" w:uiPriority="62" w:unhideWhenUsed="0"/>
+    <w:lsdException w:name="Medium Shading 1 Accent 4" w:semiHidden="0" w:uiPriority="63" w:unhideWhenUsed="0"/>
+    <w:lsdException w:name="Medium Shading 2 Accent 4" w:semiHidden="0" w:uiPriority="64" w:unhideWhenUsed="0"/>
+    <w:lsdException w:name="Medium List 1 Accent 4" w:semiHidden="0" w:uiPriority="65" w:unhideWhenUsed="0"/>
+    <w:lsdException w:name="Medium List 2 Accent 4" w:semiHidden="0" w:uiPriority="66" w:unhideWhenUsed="0"/>
+    <w:lsdException w:name="Medium Grid 1 Accent 4" w:semiHidden="0" w:uiPriority="67" w:unhideWhenUsed="0"/>
+    <w:lsdException w:name="Medium Grid 2 Accent 4" w:semiHidden="0" w:uiPriority="68" w:unhideWhenUsed="0"/>
+    <w:lsdException w:name="Medium Grid 3 Accent 4" w:semiHidden="0" w:uiPriority="69" w:unhideWhenUsed="0"/>
+    <w:lsdException w:name="Dark List Accent 4" w:semiHidden="0" w:uiPriority="70" w:unhideWhenUsed="0"/>
+    <w:lsdException w:name="Colorful Shading Accent 4" w:semiHidden="0" w:uiPriority="71" w:unhideWhenUsed="0"/>
+    <w:lsdException w:name="Colorful List Accent 4" w:semiHidden="0" w:uiPriority="72" w:unhideWhenUsed="0"/>
+    <w:lsdException w:name="Colorful Grid Accent 4" w:semiHidden="0" w:uiPriority="73" w:unhideWhenUsed="0"/>
+    <w:lsdException w:name="Light Shading Accent 5" w:semiHidden="0" w:uiPriority="60" w:unhideWhenUsed="0"/>
+    <w:lsdException w:name="Light List Accent 5" w:semiHidden="0" w:uiPriority="61" w:unhideWhenUsed="0"/>
+    <w:lsdException w:name="Light Grid Accent 5" w:semiHidden="0" w:uiPriority="62" w:unhideWhenUsed="0"/>
+    <w:lsdException w:name="Medium Shading 1 Accent 5" w:semiHidden="0" w:uiPriority="63" w:unhideWhenUsed="0"/>
+    <w:lsdException w:name="Medium Shading 2 Accent 5" w:semiHidden="0" w:uiPriority="64" w:unhideWhenUsed="0"/>
+    <w:lsdException w:name="Medium List 1 Accent 5" w:semiHidden="0" w:uiPriority="65" w:unhideWhenUsed="0"/>
+    <w:lsdException w:name="Medium List 2 Accent 5" w:semiHidden="0" w:uiPriority="66" w:unhideWhenUsed="0"/>
+    <w:lsdException w:name="Medium Grid 1 Accent 5" w:semiHidden="0" w:uiPriority="67" w:unhideWhenUsed="0"/>
+    <w:lsdException w:name="Medium Grid 2 Accent 5" w:semiHidden="0" w:uiPriority="68" w:unhideWhenUsed="0"/>
+    <w:lsdException w:name="Medium Grid 3 Accent 5" w:semiHidden="0" w:uiPriority="69" w:unhideWhenUsed="0"/>
+    <w:lsdException w:name="Dark List Accent 5" w:semiHidden="0" w:uiPriority="70" w:unhideWhenUsed="0"/>
+    <w:lsdException w:name="Colorful Shading Accent 5" w:semiHidden="0" w:uiPriority="71" w:unhideWhenUsed="0"/>
+    <w:lsdException w:name="Colorful List Accent 5" w:semiHidden="0" w:uiPriority="72" w:unhideWhenUsed="0"/>
+    <w:lsdException w:name="Colorful Grid Accent 5" w:semiHidden="0" w:uiPriority="73" w:unhideWhenUsed="0"/>
+    <w:lsdException w:name="Light Shading Accent 6" w:semiHidden="0" w:uiPriority="60" w:unhideWhenUsed="0"/>
+    <w:lsdException w:name="Light List Accent 6" w:semiHidden="0" w:uiPriority="61" w:unhideWhenUsed="0"/>
+    <w:lsdException w:name="Light Grid Accent 6" w:semiHidden="0" w:uiPriority="62" w:unhideWhenUsed="0"/>
+    <w:lsdException w:name="Medium Shading 1 Accent 6" w:semiHidden="0" w:uiPriority="63" w:unhideWhenUsed="0"/>
+    <w:lsdException w:name="Medium Shading 2 Accent 6" w:semiHidden="0" w:uiPriority="64" w:unhideWhenUsed="0"/>
+    <w:lsdException w:name="Medium List 1 Accent 6" w:semiHidden="0" w:uiPriority="65" w:unhideWhenUsed="0"/>
+    <w:lsdException w:name="Medium List 2 Accent 6" w:semiHidden="0" w:uiPriority="66" w:unhideWhenUsed="0"/>
+    <w:lsdException w:name="Medium Grid 1 Accent 6" w:semiHidden="0" w:uiPriority="67" w:unhideWhenUsed="0"/>
+    <w:lsdException w:name="Medium Grid 2 Accent 6" w:semiHidden="0" w:uiPriority="68" w:unhideWhenUsed="0"/>
+    <w:lsdException w:name="Medium Grid 3 Accent 6" w:semiHidden="0" w:uiPriority="69" w:unhideWhenUsed="0"/>
+    <w:lsdException w:name="Dark List Accent 6" w:semiHidden="0" w:uiPriority="70" w:unhideWhenUsed="0"/>
+    <w:lsdException w:name="Colorful Shading Accent 6" w:semiHidden="0" w:uiPriority="71" w:unhideWhenUsed="0"/>
+    <w:lsdException w:name="Colorful List Accent 6" w:semiHidden="0" w:uiPriority="72" w:unhideWhenUsed="0"/>
+    <w:lsdException w:name="Colorful Grid Accent 6" w:semiHidden="0" w:uiPriority="73" w:unhideWhenUsed="0"/>
+    <w:lsdException w:name="Subtle Emphasis" w:semiHidden="0" w:uiPriority="19" w:unhideWhenUsed="0" w:qFormat="1"/>
+    <w:lsdException w:name="Intense Emphasis" w:semiHidden="0" w:uiPriority="21" w:unhideWhenUsed="0" w:qFormat="1"/>
+    <w:lsdException w:name="Subtle Reference" w:semiHidden="0" w:uiPriority="31" w:unhideWhenUsed="0" w:qFormat="1"/>
+    <w:lsdException w:name="Intense Reference" w:semiHidden="0" w:uiPriority="32" w:unhideWhenUsed="0" w:qFormat="1"/>
+    <w:lsdException w:name="Book Title" w:semiHidden="0" w:uiPriority="33" w:unhideWhenUsed="0" w:qFormat="1"/>
+    <w:lsdException w:name="Bibliography" w:uiPriority="37"/>
+    <w:lsdException w:name="TOC Heading" w:uiPriority="39" w:qFormat="1"/>
   </w:latentStyles>
   <w:style w:type="paragraph" w:default="1" w:styleId="Normal">
     <w:name w:val="Normal"/>
     <w:qFormat/>
+    <w:rsid w:val="00A86FDA"/>
   </w:style>
   <w:style w:type="character" w:default="1" w:styleId="Fuentedeprrafopredeter">
     <w:name w:val="Default Paragraph Font"/>
@@ -1320,6 +896,7 @@
     <w:uiPriority w:val="99"/>
     <w:semiHidden/>
     <w:unhideWhenUsed/>
+    <w:qFormat/>
     <w:tblPr>
       <w:tblInd w:w="0" w:type="dxa"/>
       <w:tblCellMar>
@@ -1346,6 +923,36 @@
       <w:ind w:left="720"/>
       <w:contextualSpacing/>
     </w:pPr>
+  </w:style>
+  <w:style w:type="paragraph" w:styleId="Textodeglobo">
+    <w:name w:val="Balloon Text"/>
+    <w:basedOn w:val="Normal"/>
+    <w:link w:val="TextodegloboCar"/>
+    <w:uiPriority w:val="99"/>
+    <w:semiHidden/>
+    <w:unhideWhenUsed/>
+    <w:rsid w:val="007D4829"/>
+    <w:pPr>
+      <w:spacing w:after="0" w:line="240" w:lineRule="auto"/>
+    </w:pPr>
+    <w:rPr>
+      <w:rFonts w:ascii="Tahoma" w:hAnsi="Tahoma" w:cs="Tahoma"/>
+      <w:sz w:val="16"/>
+      <w:szCs w:val="16"/>
+    </w:rPr>
+  </w:style>
+  <w:style w:type="character" w:customStyle="1" w:styleId="TextodegloboCar">
+    <w:name w:val="Texto de globo Car"/>
+    <w:basedOn w:val="Fuentedeprrafopredeter"/>
+    <w:link w:val="Textodeglobo"/>
+    <w:uiPriority w:val="99"/>
+    <w:semiHidden/>
+    <w:rsid w:val="007D4829"/>
+    <w:rPr>
+      <w:rFonts w:ascii="Tahoma" w:hAnsi="Tahoma" w:cs="Tahoma"/>
+      <w:sz w:val="16"/>
+      <w:szCs w:val="16"/>
+    </w:rPr>
   </w:style>
 </w:styles>
 </file>
@@ -1393,7 +1000,7 @@
     </a:clrScheme>
     <a:fontScheme name="Office">
       <a:majorFont>
-        <a:latin typeface="Calibri Light" panose="020F0302020204030204"/>
+        <a:latin typeface="Calibri Light"/>
         <a:ea typeface=""/>
         <a:cs typeface=""/>
         <a:font script="Jpan" typeface="游ゴシック Light"/>
@@ -1445,7 +1052,7 @@
         <a:font script="Tfng" typeface="Ebrima"/>
       </a:majorFont>
       <a:minorFont>
-        <a:latin typeface="Calibri" panose="020F0502020204030204"/>
+        <a:latin typeface="Calibri"/>
         <a:ea typeface=""/>
         <a:cs typeface=""/>
         <a:font script="Jpan" typeface="游明朝"/>
@@ -1639,7 +1246,7 @@
   <a:extraClrSchemeLst/>
   <a:extLst>
     <a:ext uri="{05A4C25C-085E-4340-85A3-A5531E510DB2}">
-      <thm15:themeFamily xmlns:thm15="http://schemas.microsoft.com/office/thememl/2012/main" name="Office Theme" id="{62F939B6-93AF-4DB8-9C6B-D6C7DFDC589F}" vid="{4A3C46E8-61CC-4603-A589-7422A47A8E4A}"/>
+      <thm15:themeFamily xmlns:thm15="http://schemas.microsoft.com/office/thememl/2012/main" xmlns="" name="Office Theme" id="{62F939B6-93AF-4DB8-9C6B-D6C7DFDC589F}" vid="{4A3C46E8-61CC-4603-A589-7422A47A8E4A}"/>
     </a:ext>
   </a:extLst>
 </a:theme>

</xml_diff>